<commit_message>
some changes in Description
</commit_message>
<xml_diff>
--- a/Week9. First_development/DescriptionUseCase_Malofeeva.docx
+++ b/Week9. First_development/DescriptionUseCase_Malofeeva.docx
@@ -14,6 +14,7 @@
       <w:r>
         <w:rPr>
           <w:noProof/>
+          <w:lang w:eastAsia="ru-RU"/>
         </w:rPr>
         <mc:AlternateContent>
           <mc:Choice Requires="wps">
@@ -63,14 +64,27 @@
                             <w:r>
                               <w:t xml:space="preserve">Рисунок </w:t>
                             </w:r>
-                            <w:fldSimple w:instr=" SEQ Рисунок \* ARABIC ">
-                              <w:r>
-                                <w:rPr>
-                                  <w:noProof/>
-                                </w:rPr>
-                                <w:t>1</w:t>
-                              </w:r>
-                            </w:fldSimple>
+                            <w:r>
+                              <w:fldChar w:fldCharType="begin"/>
+                            </w:r>
+                            <w:r>
+                              <w:instrText xml:space="preserve"> SEQ Рисунок \* ARABIC </w:instrText>
+                            </w:r>
+                            <w:r>
+                              <w:fldChar w:fldCharType="separate"/>
+                            </w:r>
+                            <w:r>
+                              <w:rPr>
+                                <w:noProof/>
+                              </w:rPr>
+                              <w:t>1</w:t>
+                            </w:r>
+                            <w:r>
+                              <w:rPr>
+                                <w:noProof/>
+                              </w:rPr>
+                              <w:fldChar w:fldCharType="end"/>
+                            </w:r>
                             <w:r>
                               <w:t>.</w:t>
                             </w:r>
@@ -170,7 +184,6 @@
           </mc:Fallback>
         </mc:AlternateContent>
       </w:r>
-      <w:bookmarkStart w:id="0" w:name="_GoBack"/>
       <w:r>
         <w:rPr>
           <w:noProof/>
@@ -240,7 +253,6 @@
           </wp:anchor>
         </w:drawing>
       </w:r>
-      <w:bookmarkEnd w:id="0"/>
       <w:r>
         <w:rPr>
           <w:color w:val="auto"/>
@@ -1410,15 +1422,6 @@
             <w:r>
               <w:t>Автоматическое перенаправление после успешной регистрации</w:t>
             </w:r>
-            <w:r>
-              <w:t>/</w:t>
-            </w:r>
-            <w:r>
-              <w:t>Нажатие на кнопку на главной странице</w:t>
-            </w:r>
-            <w:r>
-              <w:t>.</w:t>
-            </w:r>
           </w:p>
           <w:p>
             <w:pPr>
@@ -3200,7 +3203,13 @@
               <w:snapToGrid w:val="0"/>
             </w:pPr>
             <w:r>
-              <w:t>Пользователь может ознакомиться с классическими примерами задач, предложенных для решения в разделе</w:t>
+              <w:t xml:space="preserve">Пользователь может ознакомиться с </w:t>
+            </w:r>
+            <w:r>
+              <w:t>условиями классических примеров</w:t>
+            </w:r>
+            <w:r>
+              <w:t xml:space="preserve"> задач, предложенных для решения в разделе</w:t>
             </w:r>
           </w:p>
         </w:tc>
@@ -3358,8 +3367,24 @@
               <w:snapToGrid w:val="0"/>
             </w:pPr>
             <w:r>
-              <w:t>Выбрать раздел в «Списке разделов», ознакомиться с текстовыми условиями задач и иллюстрациями к ним</w:t>
-            </w:r>
+              <w:t>Выбрать раздел в «Списке разд</w:t>
+            </w:r>
+            <w:r>
+              <w:t>елов», ознакомиться с</w:t>
+            </w:r>
+            <w:r>
+              <w:t xml:space="preserve"> </w:t>
+            </w:r>
+            <w:proofErr w:type="spellStart"/>
+            <w:r>
+              <w:t>условиямитестовых</w:t>
+            </w:r>
+            <w:proofErr w:type="spellEnd"/>
+            <w:r>
+              <w:t xml:space="preserve"> задач выбранного раздела.</w:t>
+            </w:r>
+            <w:bookmarkStart w:id="0" w:name="_GoBack"/>
+            <w:bookmarkEnd w:id="0"/>
           </w:p>
         </w:tc>
       </w:tr>

</xml_diff>